<commit_message>
Add last edit to md file
</commit_message>
<xml_diff>
--- a/notebook/Notebook.docx
+++ b/notebook/Notebook.docx
@@ -171,7 +171,7 @@
         <w:pStyle w:val="FirstParagraph"/>
       </w:pPr>
       <w:r>
-        <w:t xml:space="preserve">Es una obviedad decirlo, pero el lenguaje es parte integrante de la sociedad. Independientemente de posiciones idealistas o materialistas al respecto, lo cierto es que buena parte de las interacciones a lo largo y a lo ancho de la estructura social, se encuentran mediadas por el lenguaje y tiene como producto una gran cantidad de</w:t>
+        <w:t xml:space="preserve">Independientemente de posiciones idealistas o materialistas al respecto, lo cierto es que buena parte de las interacciones a lo largo y a lo ancho de la estructura social, se encuentran mediadas por el lenguaje y tiene como producto una gran cantidad de</w:t>
       </w:r>
       <w:r>
         <w:t xml:space="preserve"> </w:t>
@@ -194,7 +194,7 @@
         <w:pStyle w:val="BodyText"/>
       </w:pPr>
       <w:r>
-        <w:t xml:space="preserve">Desde las ciencias sociales se ha hecho énfasis en esta idea, llegando a extremos teórico-metodológicos y afirmaciones temerarias tales como que la sociedad ES un texto o que la cultura puede ser interpretada de la misma forma y con las mismas herramientas con que se aborda un texto literario. Uno de los referentes más relevantes de de la antropología interpretativa escribe en uno de sus textos más famosos:</w:t>
+        <w:t xml:space="preserve">Desde las ciencias sociales se ha hecho énfasis en esta idea, llegando a extremos teórico-metodológicos y afirmaciones temerarias tales como que la sociedad es un texto o que la cultura puede ser interpretada de la misma forma y con las mismas herramientas con que se aborda un texto literario. Uno de los referentes más relevantes de la antropología interpretativa escribe en uno de sus textos más famosos:</w:t>
       </w:r>
     </w:p>
     <w:p>
@@ -307,15 +307,7 @@
         <w:t xml:space="preserve"> </w:t>
       </w:r>
       <w:r>
-        <w:t xml:space="preserve">abordadas en este artículo (y muchas otras que no son mencionadas) pueden ser de utilidad a las ciencias sociales dado que permiten realizar una sistematización (y, eventualmente, lograr un cierto grado de automatización) de los diversos pasos de preprocesamiento de un texto y habilitan la aplicación de métodos cuantitativos de análisis para una amplia diversidad de tareas (clasificación de textos, detección de temas y tópicos, etc.).</w:t>
-      </w:r>
-    </w:p>
-    <w:p>
-      <w:pPr>
-        <w:pStyle w:val="BodyText"/>
-      </w:pPr>
-      <w:r>
-        <w:t xml:space="preserve">También abren la posibilidad de escalar el trabajo de forma eficiente. En lugar de leer cada uno de los textos de un corpus, tarea que rápidamente se vuelve imposible, las técnicas de minería de texto permiten analizar de forma automática corpus de escalas notablemente grandes.</w:t>
+        <w:t xml:space="preserve">(NLP) abordadas en este artículo (y muchas otras que no son mencionadas) pueden ser de utilidad a las ciencias sociales dado que permiten realizar una sistematización (y, eventualmente, lograr un cierto grado de automatización) de los diversos pasos de preprocesamiento de un texto y habilitan la aplicación de métodos cuantitativos de análisis para una amplia diversidad de tareas (clasificación de textos, detección de temas y tópicos, etc.). También abren la posibilidad de escalar el trabajo de forma eficiente. En lugar de leer cada uno de los textos de un corpus, tarea que rápidamente se vuelve imposible, las técnicas de minería de texto permiten analizar de forma automática corpus de escalas notablemente grandes.</w:t>
       </w:r>
     </w:p>
     <w:p>
@@ -1081,7 +1073,7 @@
         <w:footnoteReference w:id="32"/>
       </w:r>
       <w:r>
-        <w:t xml:space="preserve">, será necesario pensar en una estructura de datos acorde a las necesidades del análisis. En primer lugar, la unidad de análisis serán los tangos individuales, por lo cual, cada fila en la matriz final será un tango. A su vez, la representación a utilizar será la siguiente: cada columna consistirá en un término</w:t>
+        <w:t xml:space="preserve">, será necesario pensar en una estructura de datos acorde a las necesidades del análisis. La unidad de análisis serán los tangos individuales, por lo cual, cada fila en la matriz final será un tango. A su vez, la representación a utilizar será la siguiente: cada columna consistirá en un término</w:t>
       </w:r>
       <w:r>
         <w:t xml:space="preserve"> </w:t>
@@ -1120,7 +1112,7 @@
         </m:r>
       </m:oMath>
       <w:r>
-        <w:t xml:space="preserve">. Finalmente, cada celda estará constituida por el conteo crudo de ocurrencias de cada palabra (columna) en cada documento (fila). Esta representación es la que se denomina</w:t>
+        <w:t xml:space="preserve">. Dada celda estará constituida por el conteo crudo de ocurrencias de cada palabra (columna) en cada documento (fila). Esta representación es la que se denomina</w:t>
       </w:r>
       <w:r>
         <w:t xml:space="preserve"> </w:t>
@@ -1153,13 +1145,7 @@
         <w:t xml:space="preserve"> </w:t>
       </w:r>
       <w:r>
-        <w:t xml:space="preserve">y se dispone en una Matriz de</w:t>
-      </w:r>
-      <w:r>
-        <w:t xml:space="preserve"> </w:t>
-      </w:r>
-      <w:r>
-        <w:t xml:space="preserve">Frecuencias de Términos (</w:t>
+        <w:t xml:space="preserve">y se dispone en una Matriz de Frecuencias de Términos (</w:t>
       </w:r>
       <m:oMath>
         <m:r>
@@ -1836,7 +1822,7 @@
         <w:pStyle w:val="BodyText"/>
       </w:pPr>
       <w:r>
-        <w:t xml:space="preserve">Un primer paso simple es la eliminación de lo que suelen denominarse</w:t>
+        <w:t xml:space="preserve">Un paso simple es la eliminación de lo que suelen denominarse</w:t>
       </w:r>
       <w:r>
         <w:t xml:space="preserve"> </w:t>
@@ -2322,7 +2308,7 @@
         <w:t xml:space="preserve"> </w:t>
       </w:r>
       <w:r>
-        <w:t xml:space="preserve">manteniendo su sentido. Existen dos técnicas básicas para lograr este resultado.</w:t>
+        <w:t xml:space="preserve">manteniendo su sentido. Existen dos técnicas básicas para lograr este resultado:</w:t>
       </w:r>
     </w:p>
     <w:p>
@@ -2337,7 +2323,7 @@
         <w:rPr>
           <w:i/>
         </w:rPr>
-        <w:t xml:space="preserve">Stemming</w:t>
+        <w:t xml:space="preserve">stemming</w:t>
       </w:r>
       <w:r>
         <w:t xml:space="preserve">: remueve las declinaciones de las palabras con el objetivo de reducir la dimensionalidad de</w:t>
@@ -2351,7 +2337,7 @@
         </m:r>
       </m:oMath>
       <w:r>
-        <w:t xml:space="preserve">. Aquellas palabras que remiten a un mismo concepto básico son reducidos a la misma raíz. Por ejemplo, familias, familia y familiar son reducidas a familia.</w:t>
+        <w:t xml:space="preserve">. Aquellas palabras que remiten a un mismo concepto básico son reducidos a la misma raíz. Por ejemplo, familias, familia y familiar son reducidas a familia</w:t>
       </w:r>
     </w:p>
     <w:p>
@@ -2363,7 +2349,7 @@
         </w:numPr>
       </w:pPr>
       <w:r>
-        <w:t xml:space="preserve">Lematización: Tiene el mismo objetivo y lógica que el</w:t>
+        <w:t xml:space="preserve">lematización: Tiene el mismo objetivo y lógica que el</w:t>
       </w:r>
       <w:r>
         <w:t xml:space="preserve"> </w:t>
@@ -2416,7 +2402,7 @@
         <w:pStyle w:val="FirstParagraph"/>
       </w:pPr>
       <w:r>
-        <w:t xml:space="preserve">El último paso supone normalizar los valores de las celdas de la TFM Al momento de filtrar los stopwords se buscaba poder eliminar aquellas palabras muy frecuentes en todos los textos. Es posible extender este razonamiento para el resto de los términos de</w:t>
+        <w:t xml:space="preserve">El último paso supone normalizar los valores de las celdas de la TFM. Al momento de filtrar los stopwords se buscaba poder eliminar aquellas palabras muy frecuentes en todos los textos. Es posible extender este razonamiento para el resto de los términos de</w:t>
       </w:r>
       <w:r>
         <w:t xml:space="preserve"> </w:t>
@@ -3651,7 +3637,7 @@
         </w:numPr>
       </w:pPr>
       <w:r>
-        <w:t xml:space="preserve">elimnación de puntuación y</w:t>
+        <w:t xml:space="preserve">eliminación de puntuación y</w:t>
       </w:r>
     </w:p>
     <w:p>
@@ -4503,7 +4489,7 @@
         </m:sSub>
       </m:oMath>
       <w:r>
-        <w:t xml:space="preserve">, dónde cada</w:t>
+        <w:t xml:space="preserve">, donde cada</w:t>
       </w:r>
       <w:r>
         <w:t xml:space="preserve"> </w:t>
@@ -5327,7 +5313,7 @@
         <w:t xml:space="preserve"> </w:t>
       </w:r>
       <w:r>
-        <w:t xml:space="preserve">es el número de tópicos definido en términos cuantitativos (log-likelihood, perplexity, etc.). Ahora bien, en general el uso de estas métricas conduce a modelos que logran buena performance estadística pero no necesariamente generan tópicos que sean interpretables, es decir, que tengan algún sentido en términos semánticos. Más bien, tiende a suceder lo contrario.</w:t>
+        <w:t xml:space="preserve">es el número de tópicos definido en términos cuantitativos (log-likelihood, perplexity, etc.). En general el uso de estas métricas conduce a modelos que logran buena performance estadística pero no necesariamente generan tópicos que sean interpretables, es decir, que tengan algún sentido en términos semánticos. Más bien, tiende a suceder lo contrario.</w:t>
       </w:r>
     </w:p>
     <w:p>
@@ -5335,7 +5321,7 @@
         <w:pStyle w:val="BodyText"/>
       </w:pPr>
       <w:r>
-        <w:t xml:space="preserve">En términos generales, un número de tópicos grande tiende a arrojar mejores métricas y tiende a permitir una alta resolución de la estructura latente del corpus. Ahora bien, se ha observado que a medida que medida que el número de tópicos se incrementa, la calidad de los tópicos (en términos de interpretabilidad) tiende a decrecer</w:t>
+        <w:t xml:space="preserve">En términos generales, un número de tópicos grande tiende a arrojar mejores métricas y tiende a permitir una alta resolución de la estructura latente del corpus. No obstante, se ha observado que a medida que que el número de tópicos se incrementa, la calidad de los tópicos (en términos de interpretabilidad) tiende a decrecer</w:t>
       </w:r>
       <w:r>
         <w:t xml:space="preserve"> </w:t>
@@ -6676,7 +6662,7 @@
         <w:t xml:space="preserve"> </w:t>
       </w:r>
       <w:r>
-        <w:t xml:space="preserve">que proporción presenta de cada uno de los tópicos. A continuación se exponen la composición de tópicos de seis tangos de tres décadas diferentes:</w:t>
+        <w:t xml:space="preserve">qué proporción presenta de cada uno de los tópicos. A continuación se exponen, a modo de ejemplo, la composición de tópicos de cinco tangos de tres décadas diferentes:</w:t>
       </w:r>
     </w:p>
     <w:p>
@@ -6757,7 +6743,7 @@
         <w:t xml:space="preserve">”</w:t>
       </w:r>
       <w:r>
-        <w:t xml:space="preserve">, que habla de los recuerdos gratos recuerdos del cantor al retornar a su barrio y de la tristeza que le produce el encuentro con su deterioro (</w:t>
+        <w:t xml:space="preserve">, que habla de los gratos recuerdos del cantor al retornar a su barrio y de la tristeza que le produce el encuentro con su deterioro (</w:t>
       </w:r>
       <w:r>
         <w:t xml:space="preserve">“</w:t>
@@ -6994,7 +6980,7 @@
         <w:t xml:space="preserve"> </w:t>
       </w:r>
       <w:r>
-        <w:t xml:space="preserve">nos habla (en tercera persona) de una cantante de tangos que pasó por desamores, que parece tener la bebida fácil y que</w:t>
+        <w:t xml:space="preserve">nos habla (en tercera persona) de una cantante de tangos que pasó por desamores, que parece tener cierta predisposición a la bebida y que</w:t>
       </w:r>
       <w:r>
         <w:t xml:space="preserve"> </w:t>
@@ -7313,7 +7299,7 @@
         <w:pStyle w:val="BodyText"/>
       </w:pPr>
       <w:r>
-        <w:t xml:space="preserve">Por úlitmo, y para mostrar una última posible aplicación, podemos calcular la composición promedio de los diferentes tópicos en cada autor de tango. A continuación, desplegamos la composición de los cinco autores con mayor cantidad de letras en el dataset.</w:t>
+        <w:t xml:space="preserve">También es posible calcular la composición promedio de los diferentes tópicos en cada autor de tango. A continuación, desplegamos la composición de los cinco autores con mayor cantidad de letras en el dataset.</w:t>
       </w:r>
     </w:p>
     <w:p>
@@ -7379,7 +7365,7 @@
         <w:pStyle w:val="BodyText"/>
       </w:pPr>
       <w:r>
-        <w:t xml:space="preserve">Así, por ejemplo, los temas predominantes de Cadícamo parecen ser el lunfardo y las emociones negativas. Esto contrasta con Homero Manzi, quien parece utilizar en mayor medida las imágenes climaticas (y también las emoicones negativas).</w:t>
+        <w:t xml:space="preserve">Así, por ejemplo, los temas predominantes de Cadícamo parecen ser el lunfardo y las emociones negativas. Esto contrasta con Homero Manzi, quien parece utilizar en mayor medida las imágenes climáticas (y también las emociones negativas).</w:t>
       </w:r>
     </w:p>
     <w:p>
@@ -7387,7 +7373,7 @@
         <w:pStyle w:val="BodyText"/>
       </w:pPr>
       <w:r>
-        <w:t xml:space="preserve">De esta forma, podría pensarse en construir una matriz de distancias para cada autor en función de la composición promedio de sus tópcios, con el objetivo de encontrar autores que utilizan temas similares.</w:t>
+        <w:t xml:space="preserve">Finalmente, podría pensarse en construir una matriz de distancias para cada autor en función de la composición promedio de sus tópcios, con el objetivo de encontrar autores que utilizan temas similares.</w:t>
       </w:r>
       <w:r>
         <w:rPr>
@@ -7459,7 +7445,7 @@
         <w:pStyle w:val="BodyText"/>
       </w:pPr>
       <w:r>
-        <w:t xml:space="preserve">De esta forma, puede verse por ejemplo, que Celedonio Flores y Homero Manzi parece ser de los que mayor similutdes tienen en relación a los tópicos que utilizan. Algo parecido pasa con Enrique Dizeo y José María Contursi, por un lado y con Ernesto Pierro por el otro.</w:t>
+        <w:t xml:space="preserve">De esta forma, puede verse por ejemplo, que Celedonio Flores y Homero Manzi parecen ser de los que mayor similitudes tienen en relación a los tópicos que utilizan. Algo parecido pasa con Enrique Dizeo y José María Contursi, por un lado y con Ernesto Pierro por el otro.</w:t>
       </w:r>
     </w:p>
     <w:p>
@@ -7477,7 +7463,7 @@
         <w:pStyle w:val="FirstParagraph"/>
       </w:pPr>
       <w:r>
-        <w:t xml:space="preserve">En el presente trabajo se buscó presentar una aproximación metodológica posible para el análisis automático de textos. A partir de la aplicación de una técnica de detección de tópicos (LDA) sobre un dataset de 5.600 letras de tango. A su vez, se presentó un flujo de trabajo posible para dicho análisis y se discutieron algunas técnicas para el preprocesmaiento del texto.</w:t>
+        <w:t xml:space="preserve">En el presente trabajo se buscó presentar una aproximación metodológica posible para el análisis automático de textos a partir de la aplicación de una técnica de detección de tópicos (LDA) sobre un dataset de 5.600 letras de tango. A su vez, se presentó un flujo de trabajo posible para dicho análisis y se discutieron algunas técnicas para el preprocesamiento del texto.</w:t>
       </w:r>
     </w:p>
     <w:p>
@@ -7485,7 +7471,7 @@
         <w:pStyle w:val="BodyText"/>
       </w:pPr>
       <w:r>
-        <w:t xml:space="preserve">De esta forma, fue posible estimar, mediante la técnica de topic modeling LDA, los principales temas del tango. Así, el uso de emociones positivas y negativas, imágenes de la ciudad, sobre el tango y el arrabal, sobre el campo y la gauchesca, sobre la temporalidad y la memoria, entre otros, aparecían como los más importantes. Al mismo tiempo, fue posible validar los tópicos seleccionando algunos tangos y analizando sus letras y su correspondencias con los tópicos estimados.</w:t>
+        <w:t xml:space="preserve">De esta forma, fue posible estimar, mediante la técnica de topic modeling LDA, los principales temas del tango. Así, el uso de emociones positivas y negativas, imágenes de la ciudad, sobre el tango y el arrabal, sobre el campo y la gauchesca, sobre la temporalidad y la memoria, entre otros, aparecían como los más importantes. Al mismo tiempo, fue posible validar los tópicos a partir de la selección de algunos tangos y del análisis de sus letras buscando su correspondencias con los tópicos estimados.</w:t>
       </w:r>
     </w:p>
     <w:p>
@@ -7493,7 +7479,7 @@
         <w:pStyle w:val="BodyText"/>
       </w:pPr>
       <w:r>
-        <w:t xml:space="preserve">Quizás uno de las posibilidades analíticas más interesantes fue la de poder analizar la evolución temporal de los tópicos y, eventualmente, plantear hipótesis sobre la vinculación con procesos m</w:t>
+        <w:t xml:space="preserve">Quizás uno de las posibilidades analíticas más interesantes fue la de poder visualizar la evolución temporal de los tópicos y, eventualmente, plantear hipótesis sobre la vinculación con procesos más generales y vinculados a otras dimensiones analíticas por fuera de las determinaciones internas del género tango (procesos vinculados a los cambios en la estructura económica, migratorios, etc.).</w:t>
       </w:r>
     </w:p>
     <w:p>
@@ -7526,7 +7512,7 @@
         <w:pStyle w:val="BodyText"/>
       </w:pPr>
       <w:r>
-        <w:t xml:space="preserve">Al mismo, la detección de tópicos mediante LDA ha sido utilizada en los últimos tiempos al análisis literario</w:t>
+        <w:t xml:space="preserve">Al mismo, la detección de tópicos ha sido utilizada en los últimos tiempos para el análisis literario</w:t>
       </w:r>
       <w:r>
         <w:t xml:space="preserve"> </w:t>
@@ -7535,7 +7521,7 @@
         <w:t xml:space="preserve">(Jockers &amp; Mimno, 2013)</w:t>
       </w:r>
       <w:r>
-        <w:t xml:space="preserve">, al estudio de comunicados políticos</w:t>
+        <w:t xml:space="preserve">, el estudio de comunicados políticos</w:t>
       </w:r>
       <w:r>
         <w:t xml:space="preserve"> </w:t>
@@ -7544,7 +7530,7 @@
         <w:t xml:space="preserve">(Grimmer, 2010)</w:t>
       </w:r>
       <w:r>
-        <w:t xml:space="preserve">, al estudio de medios</w:t>
+        <w:t xml:space="preserve">, el estudio de medios</w:t>
       </w:r>
       <w:r>
         <w:t xml:space="preserve"> </w:t>
@@ -7562,7 +7548,7 @@
         <w:t xml:space="preserve">)</w:t>
       </w:r>
       <w:r>
-        <w:t xml:space="preserve">, al estudio de temas en leyes y proyectos</w:t>
+        <w:t xml:space="preserve">, el estudio de temas en leyes y proyectos</w:t>
       </w:r>
       <w:r>
         <w:t xml:space="preserve"> </w:t>
@@ -7594,13 +7580,13 @@
         <w:t xml:space="preserve">”</w:t>
       </w:r>
       <w:r>
-        <w:t xml:space="preserve">, es posible lograr gran profundidad analítica pero sobre corpus más bien pequeños o medianos y escasamente replicables. Así, los trabajos mencionados tenían una escala más bien pequeña: alrededor de 30 letras de tango. La excepción es el trabajo de</w:t>
-      </w:r>
-      <w:r>
-        <w:t xml:space="preserve"> </w:t>
-      </w:r>
-      <w:r>
-        <w:t xml:space="preserve">(Cantón, 1972)</w:t>
+        <w:t xml:space="preserve">, es posible lograr gran profundidad analítica pero sobre corpus más bien pequeños o medianos y escasamente replicables. Así, los trabajos mencionados tenían una escala más bien pequeña: alrededor de 30 letras de tango. La excepción es el trabajo de Cantón</w:t>
+      </w:r>
+      <w:r>
+        <w:t xml:space="preserve"> </w:t>
+      </w:r>
+      <w:r>
+        <w:t xml:space="preserve">(1972)</w:t>
       </w:r>
       <w:r>
         <w:t xml:space="preserve">. El proceso de detección de tópicos encarado en el presente trabajo procesó y analizó una base de datos de alrededor de 6.200 letras de tango.</w:t>
@@ -7611,13 +7597,13 @@
         <w:pStyle w:val="BodyText"/>
       </w:pPr>
       <w:r>
-        <w:t xml:space="preserve">A su vez, el uso de técnicas automáticas de NLP no implica un desplazamiento de los enfoques tradicionales. Un buen ejemplo es el trabajo de</w:t>
-      </w:r>
-      <w:r>
-        <w:t xml:space="preserve"> </w:t>
-      </w:r>
-      <w:r>
-        <w:t xml:space="preserve">(Baumer, Mimno, Guha, Quan, &amp; Gay, 2017)</w:t>
+        <w:t xml:space="preserve">A su vez, el uso de técnicas automáticas de NLP no implica un desplazamiento de los enfoques tradicionales. Un buen ejemplo es el trabajo de Baumer y otros</w:t>
+      </w:r>
+      <w:r>
+        <w:t xml:space="preserve"> </w:t>
+      </w:r>
+      <w:r>
+        <w:t xml:space="preserve">(2017)</w:t>
       </w:r>
       <w:r>
         <w:t xml:space="preserve">, en el que se comparan los resultados obtenidos utilizando dos métodos de análisis sobre un mismo corpus de datos: generación de categorías utilizando la metodología de la</w:t>
@@ -7642,18 +7628,8 @@
       <w:pPr>
         <w:pStyle w:val="Heading1"/>
       </w:pPr>
-      <w:bookmarkStart w:id="52" w:name="bibliografía"/>
+      <w:bookmarkStart w:id="52" w:name="anexo---tablas-con-los-primeros-8-términos-para-estimación-de-tópicos-con-diferentes-k."/>
       <w:bookmarkEnd w:id="52"/>
-      <w:r>
-        <w:t xml:space="preserve">Bibliografía</w:t>
-      </w:r>
-    </w:p>
-    <w:p>
-      <w:pPr>
-        <w:pStyle w:val="Heading1"/>
-      </w:pPr>
-      <w:bookmarkStart w:id="53" w:name="anexo---tablas-con-los-primeros-8-términos-para-estimación-de-tópicos-con-diferentes-k."/>
-      <w:bookmarkEnd w:id="53"/>
       <w:r>
         <w:t xml:space="preserve">Anexo - Tablas con los primeros 8 términos para estimación de tópicos con diferentes</w:t>
       </w:r>
@@ -12790,6 +12766,16 @@
     </w:tbl>
     <w:p>
       <w:pPr>
+        <w:pStyle w:val="Heading1"/>
+      </w:pPr>
+      <w:bookmarkStart w:id="53" w:name="bibliografía"/>
+      <w:bookmarkEnd w:id="53"/>
+      <w:r>
+        <w:t xml:space="preserve">Bibliografía</w:t>
+      </w:r>
+    </w:p>
+    <w:p>
+      <w:pPr>
         <w:pStyle w:val="Bibliography"/>
       </w:pPr>
       <w:r>
@@ -13662,7 +13648,7 @@
         <w:t xml:space="preserve"> </w:t>
       </w:r>
       <w:r>
-        <w:t xml:space="preserve">en términos absoltos. El flujo y las operaciones contenidas en el mismo deberán ser revisadas para cada problema particular</w:t>
+        <w:t xml:space="preserve">en términos absolutos. El flujo y las operaciones contenidas en el mismo deberán ser revisadas para cada problema particular</w:t>
       </w:r>
       <w:r>
         <w:t xml:space="preserve"> </w:t>
@@ -13690,13 +13676,13 @@
         <w:t xml:space="preserve"> </w:t>
       </w:r>
       <w:r>
-        <w:t xml:space="preserve">Para una discusión al respecto de estas métricas, puede verse</w:t>
-      </w:r>
-      <w:r>
-        <w:t xml:space="preserve"> </w:t>
-      </w:r>
-      <w:r>
-        <w:t xml:space="preserve">(Wiedemann, 2016)</w:t>
+        <w:t xml:space="preserve">Para una discusión al respecto de estas métricas, puede verse Wiedemann</w:t>
+      </w:r>
+      <w:r>
+        <w:t xml:space="preserve"> </w:t>
+      </w:r>
+      <w:r>
+        <w:t xml:space="preserve">(2016)</w:t>
       </w:r>
     </w:p>
   </w:footnote>
@@ -14021,7 +14007,7 @@
         <w:t xml:space="preserve"> </w:t>
       </w:r>
       <w:r>
-        <w:t xml:space="preserve">discute sobre las causas de dicho cambio: explora hipótesis cuasi-sociológicas sobre la influencia de negra, de la influencia italiana e hipótesis musicológicas, tales como la importancia de la introducción del bandoneón.</w:t>
+        <w:t xml:space="preserve">discute sobre las causas de dicho cambio: explora hipótesis cuasi-sociológicas sobre la influencia negra, la italiana y otras hipótesis musicológicas, tales como la importancia de la introducción del bandoneón.</w:t>
       </w:r>
     </w:p>
   </w:footnote>
@@ -14059,7 +14045,7 @@
         <w:t xml:space="preserve"> </w:t>
       </w:r>
       <w:r>
-        <w:t xml:space="preserve">Como hemos mencionado más arriba, uno de los supuestos de LDA en su versión básica, es que los tópicos preexisten a los textos y son constantes en el tiempo. Se trata de un supuesto fuerte para un análisis temporal. Es por ello que existen otras versiones de modelado de tópicos que permiten flexibilizar estos supuestos.</w:t>
+        <w:t xml:space="preserve">Como hemos mencionado más arriba, uno de los supuestos de LDA en su versión básica, es que los tópicos preexisten a los textos y son constantes en el tiempo. Se trata de un supuesto fuerte para un análisis temporal. Es por ello que existen otras versiones de modelado de tópicos que permiten flexibilizar estos supuestos:</w:t>
       </w:r>
       <w:r>
         <w:t xml:space="preserve"> </w:t>
@@ -14171,7 +14157,7 @@
     </w:lvl>
   </w:abstractNum>
   <w:abstractNum w:abstractNumId="990">
-    <w:nsid w:val="a53ee491"/>
+    <w:nsid w:val="4a1fcc42"/>
     <w:multiLevelType w:val="multilevel"/>
     <w:lvl w:ilvl="0">
       <w:numFmt w:val="bullet"/>
@@ -14252,7 +14238,7 @@
     </w:lvl>
   </w:abstractNum>
   <w:abstractNum w:abstractNumId="99411">
-    <w:nsid w:val="bee2838d"/>
+    <w:nsid w:val="fe8f7b42"/>
     <w:multiLevelType w:val="multilevel"/>
     <w:lvl w:ilvl="0">
       <w:start w:val="1"/>
@@ -14340,7 +14326,7 @@
     </w:lvl>
   </w:abstractNum>
   <w:abstractNum w:abstractNumId="99521">
-    <w:nsid w:val="de68d742"/>
+    <w:nsid w:val="f533e5e9"/>
     <w:multiLevelType w:val="multilevel"/>
     <w:lvl w:ilvl="0">
       <w:start w:val="1"/>
@@ -14428,7 +14414,7 @@
     </w:lvl>
   </w:abstractNum>
   <w:abstractNum w:abstractNumId="991">
-    <w:nsid w:val="7cd97c62"/>
+    <w:nsid w:val="a002466c"/>
     <w:multiLevelType w:val="multilevel"/>
     <w:lvl w:ilvl="0">
       <w:numFmt w:val="bullet"/>

</xml_diff>